<commit_message>
Dokumentation + error when loging in + gitignore
</commit_message>
<xml_diff>
--- a/Dokumentation/Testprotokoll.docx
+++ b/Dokumentation/Testprotokoll.docx
@@ -284,27 +284,7 @@
                 <w:sz w:val="24"/>
                 <w:szCs w:val="24"/>
               </w:rPr>
-              <w:t xml:space="preserve">Cookies werden immer mit </w:t>
-            </w:r>
-            <w:proofErr w:type="spellStart"/>
-            <w:r>
-              <w:rPr>
-                <w:b w:val="0"/>
-                <w:bCs w:val="0"/>
-                <w:sz w:val="24"/>
-                <w:szCs w:val="24"/>
-              </w:rPr>
-              <w:t>Localstorage</w:t>
-            </w:r>
-            <w:proofErr w:type="spellEnd"/>
-            <w:r>
-              <w:rPr>
-                <w:b w:val="0"/>
-                <w:bCs w:val="0"/>
-                <w:sz w:val="24"/>
-                <w:szCs w:val="24"/>
-              </w:rPr>
-              <w:t xml:space="preserve"> gesucht</w:t>
+              <w:t>Cookies werden immer mit Localstorage gesucht</w:t>
             </w:r>
           </w:p>
         </w:tc>
@@ -422,27 +402,7 @@
                 <w:sz w:val="24"/>
                 <w:szCs w:val="24"/>
               </w:rPr>
-              <w:t xml:space="preserve">, und bei </w:t>
-            </w:r>
-            <w:proofErr w:type="spellStart"/>
-            <w:r>
-              <w:rPr>
-                <w:b w:val="0"/>
-                <w:bCs w:val="0"/>
-                <w:sz w:val="24"/>
-                <w:szCs w:val="24"/>
-              </w:rPr>
-              <w:t>onclick</w:t>
-            </w:r>
-            <w:proofErr w:type="spellEnd"/>
-            <w:r>
-              <w:rPr>
-                <w:b w:val="0"/>
-                <w:bCs w:val="0"/>
-                <w:sz w:val="24"/>
-                <w:szCs w:val="24"/>
-              </w:rPr>
-              <w:t xml:space="preserve"> abgespielt</w:t>
+              <w:t>, und bei onclick abgespielt</w:t>
             </w:r>
           </w:p>
         </w:tc>
@@ -516,23 +476,7 @@
                 <w:sz w:val="24"/>
                 <w:szCs w:val="24"/>
               </w:rPr>
-              <w:t xml:space="preserve">Funktioniert perfekt und ohne Probleme, </w:t>
-            </w:r>
-            <w:proofErr w:type="spellStart"/>
-            <w:r>
-              <w:rPr>
-                <w:sz w:val="24"/>
-                <w:szCs w:val="24"/>
-              </w:rPr>
-              <w:t>evtl</w:t>
-            </w:r>
-            <w:proofErr w:type="spellEnd"/>
-            <w:r>
-              <w:rPr>
-                <w:sz w:val="24"/>
-                <w:szCs w:val="24"/>
-              </w:rPr>
-              <w:t xml:space="preserve"> bei zu vielen Videos Probleme</w:t>
+              <w:t>Funktioniert perfekt und ohne Probleme, evtl bei zu vielen Videos Probleme</w:t>
             </w:r>
           </w:p>
         </w:tc>
@@ -776,27 +720,7 @@
                 <w:sz w:val="24"/>
                 <w:szCs w:val="24"/>
               </w:rPr>
-              <w:t xml:space="preserve">Man kann unter Videos kommentieren, </w:t>
-            </w:r>
-            <w:proofErr w:type="spellStart"/>
-            <w:r>
-              <w:rPr>
-                <w:b w:val="0"/>
-                <w:bCs w:val="0"/>
-                <w:sz w:val="24"/>
-                <w:szCs w:val="24"/>
-              </w:rPr>
-              <w:t>comments</w:t>
-            </w:r>
-            <w:proofErr w:type="spellEnd"/>
-            <w:r>
-              <w:rPr>
-                <w:b w:val="0"/>
-                <w:bCs w:val="0"/>
-                <w:sz w:val="24"/>
-                <w:szCs w:val="24"/>
-              </w:rPr>
-              <w:t xml:space="preserve"> wieder angezeigt</w:t>
+              <w:t>Man kann unter Videos kommentieren, comments wieder angezeigt</w:t>
             </w:r>
           </w:p>
         </w:tc>
@@ -952,7 +876,7 @@
                 <w:sz w:val="24"/>
                 <w:szCs w:val="24"/>
               </w:rPr>
-              <w:t>--</w:t>
+              <w:t>Muss noch bearbeitet werden</w:t>
             </w:r>
           </w:p>
         </w:tc>
@@ -996,39 +920,8 @@
                 <w:sz w:val="24"/>
                 <w:szCs w:val="24"/>
               </w:rPr>
-              <w:t xml:space="preserve">Man kann nicht in einer Session von einem </w:t>
-            </w:r>
-            <w:proofErr w:type="spellStart"/>
-            <w:r>
-              <w:rPr>
-                <w:b w:val="0"/>
-                <w:bCs w:val="0"/>
-                <w:sz w:val="24"/>
-                <w:szCs w:val="24"/>
-              </w:rPr>
-              <w:t>Anderen</w:t>
-            </w:r>
-            <w:proofErr w:type="spellEnd"/>
-            <w:r>
-              <w:rPr>
-                <w:b w:val="0"/>
-                <w:bCs w:val="0"/>
-                <w:sz w:val="24"/>
-                <w:szCs w:val="24"/>
-              </w:rPr>
-              <w:t xml:space="preserve"> User </w:t>
-            </w:r>
-            <w:proofErr w:type="spellStart"/>
-            <w:r>
-              <w:rPr>
-                <w:b w:val="0"/>
-                <w:bCs w:val="0"/>
-                <w:sz w:val="24"/>
-                <w:szCs w:val="24"/>
-              </w:rPr>
-              <w:t>joinen</w:t>
-            </w:r>
-            <w:proofErr w:type="spellEnd"/>
+              <w:t>Man kann nicht in einer Session von einem Anderen User joinen</w:t>
+            </w:r>
           </w:p>
         </w:tc>
         <w:tc>
@@ -1104,39 +997,7 @@
                 <w:sz w:val="24"/>
                 <w:szCs w:val="24"/>
               </w:rPr>
-              <w:t xml:space="preserve">Man kann die </w:t>
-            </w:r>
-            <w:proofErr w:type="spellStart"/>
-            <w:r>
-              <w:rPr>
-                <w:sz w:val="24"/>
-                <w:szCs w:val="24"/>
-              </w:rPr>
-              <w:t>UserID</w:t>
-            </w:r>
-            <w:proofErr w:type="spellEnd"/>
-            <w:r>
-              <w:rPr>
-                <w:sz w:val="24"/>
-                <w:szCs w:val="24"/>
-              </w:rPr>
-              <w:t xml:space="preserve"> in </w:t>
-            </w:r>
-            <w:proofErr w:type="spellStart"/>
-            <w:r>
-              <w:rPr>
-                <w:sz w:val="24"/>
-                <w:szCs w:val="24"/>
-              </w:rPr>
-              <w:t>localstorage</w:t>
-            </w:r>
-            <w:proofErr w:type="spellEnd"/>
-            <w:r>
-              <w:rPr>
-                <w:sz w:val="24"/>
-                <w:szCs w:val="24"/>
-              </w:rPr>
-              <w:t xml:space="preserve"> </w:t>
+              <w:t xml:space="preserve">Man kann die UserID in localstorage </w:t>
             </w:r>
           </w:p>
         </w:tc>
@@ -1264,27 +1125,7 @@
                 <w:sz w:val="24"/>
                 <w:szCs w:val="24"/>
               </w:rPr>
-              <w:t xml:space="preserve">Man kann </w:t>
-            </w:r>
-            <w:proofErr w:type="gramStart"/>
-            <w:r>
-              <w:rPr>
-                <w:b w:val="0"/>
-                <w:bCs w:val="0"/>
-                <w:sz w:val="24"/>
-                <w:szCs w:val="24"/>
-              </w:rPr>
-              <w:t>seine eigene Videos</w:t>
-            </w:r>
-            <w:proofErr w:type="gramEnd"/>
-            <w:r>
-              <w:rPr>
-                <w:b w:val="0"/>
-                <w:bCs w:val="0"/>
-                <w:sz w:val="24"/>
-                <w:szCs w:val="24"/>
-              </w:rPr>
-              <w:t xml:space="preserve"> anzeigen lassen</w:t>
+              <w:t>Man kann seine eigene Videos anzeigen lassen</w:t>
             </w:r>
           </w:p>
           <w:p>
@@ -1403,27 +1244,7 @@
                 <w:sz w:val="24"/>
                 <w:szCs w:val="24"/>
               </w:rPr>
-              <w:t xml:space="preserve">seine Videos welche </w:t>
-            </w:r>
-            <w:proofErr w:type="spellStart"/>
-            <w:r>
-              <w:rPr>
-                <w:b w:val="0"/>
-                <w:bCs w:val="0"/>
-                <w:sz w:val="24"/>
-                <w:szCs w:val="24"/>
-              </w:rPr>
-              <w:t>geliked</w:t>
-            </w:r>
-            <w:proofErr w:type="spellEnd"/>
-            <w:r>
-              <w:rPr>
-                <w:b w:val="0"/>
-                <w:bCs w:val="0"/>
-                <w:sz w:val="24"/>
-                <w:szCs w:val="24"/>
-              </w:rPr>
-              <w:t xml:space="preserve"> wurden Sehen und diese wiederum abspielen</w:t>
+              <w:t>seine Videos welche geliked wurden Sehen und diese wiederum abspielen</w:t>
             </w:r>
           </w:p>
         </w:tc>

</xml_diff>